<commit_message>
fix(pub-ben): correção na build
</commit_message>
<xml_diff>
--- a/packages/pub-gen/template/docx/abnt.docx
+++ b/packages/pub-gen/template/docx/abnt.docx
@@ -1267,7 +1267,10 @@
     <w:semiHidden/>
     <w:unhideWhenUsed/>
     <w:qFormat/>
-    <w:rsid w:val="00C701C9"/>
+    <w:rsid w:val="00273C8D"/>
+    <w:pPr>
+      <w:spacing w:after="360"/>
+    </w:pPr>
     <w:rPr>
       <w:rFonts w:ascii="Times New Roman" w:hAnsi="Times New Roman"/>
       <w:sz w:val="22"/>
@@ -1279,7 +1282,8 @@
       <w:tblStyleColBandSize w:val="1"/>
       <w:tblInd w:w="0" w:type="dxa"/>
       <w:tblBorders>
-        <w:top w:val="single" w:sz="2" w:space="0" w:color="auto"/>
+        <w:top w:val="single" w:sz="4" w:space="0" w:color="auto"/>
+        <w:bottom w:val="single" w:sz="4" w:space="0" w:color="auto"/>
       </w:tblBorders>
       <w:tblCellMar>
         <w:top w:w="0" w:type="dxa"/>
@@ -1303,9 +1307,9 @@
       <w:tblPr/>
       <w:tcPr>
         <w:tcBorders>
-          <w:top w:val="single" w:sz="12" w:space="0" w:color="auto"/>
+          <w:top w:val="single" w:sz="18" w:space="0" w:color="auto"/>
           <w:left w:val="nil"/>
-          <w:bottom w:val="single" w:sz="12" w:space="0" w:color="auto"/>
+          <w:bottom w:val="single" w:sz="18" w:space="0" w:color="auto"/>
           <w:right w:val="nil"/>
           <w:insideH w:val="nil"/>
           <w:insideV w:val="nil"/>

</xml_diff>

<commit_message>
fix(pub-gen): melhoria do template docx abnt
</commit_message>
<xml_diff>
--- a/packages/pub-gen/template/docx/abnt.docx
+++ b/packages/pub-gen/template/docx/abnt.docx
@@ -252,6 +252,7 @@
           <w:p>
             <w:pPr>
               <w:pStyle w:val="Compact"/>
+              <w:spacing w:line="240" w:lineRule="auto"/>
             </w:pPr>
             <w:r>
               <w:t xml:space="preserve"> Table </w:t>
@@ -270,6 +271,7 @@
           <w:p>
             <w:pPr>
               <w:pStyle w:val="Compact"/>
+              <w:spacing w:line="240" w:lineRule="auto"/>
             </w:pPr>
             <w:r>
               <w:t xml:space="preserve"> Table </w:t>
@@ -289,6 +291,7 @@
           <w:p>
             <w:pPr>
               <w:pStyle w:val="Compact"/>
+              <w:spacing w:line="240" w:lineRule="auto"/>
             </w:pPr>
             <w:r>
               <w:t xml:space="preserve"> 1 </w:t>
@@ -303,6 +306,7 @@
           <w:p>
             <w:pPr>
               <w:pStyle w:val="Compact"/>
+              <w:spacing w:line="240" w:lineRule="auto"/>
             </w:pPr>
             <w:r>
               <w:t xml:space="preserve"> 2 </w:t>
@@ -1267,7 +1271,7 @@
     <w:semiHidden/>
     <w:unhideWhenUsed/>
     <w:qFormat/>
-    <w:rsid w:val="00273C8D"/>
+    <w:rsid w:val="007E1F5F"/>
     <w:pPr>
       <w:spacing w:after="360"/>
     </w:pPr>
@@ -1297,6 +1301,8 @@
     </w:tcPr>
     <w:tblStylePr w:type="firstRow">
       <w:pPr>
+        <w:wordWrap/>
+        <w:spacing w:line="240" w:lineRule="auto"/>
         <w:jc w:val="left"/>
       </w:pPr>
       <w:rPr>
@@ -1317,60 +1323,106 @@
       </w:tcPr>
     </w:tblStylePr>
     <w:tblStylePr w:type="lastRow">
+      <w:pPr>
+        <w:wordWrap/>
+        <w:spacing w:line="240" w:lineRule="auto"/>
+      </w:pPr>
       <w:rPr>
         <w:rFonts w:ascii="Times New Roman" w:hAnsi="Times New Roman"/>
         <w:sz w:val="22"/>
       </w:rPr>
     </w:tblStylePr>
     <w:tblStylePr w:type="firstCol">
+      <w:pPr>
+        <w:wordWrap/>
+        <w:spacing w:line="240" w:lineRule="auto"/>
+      </w:pPr>
       <w:rPr>
         <w:rFonts w:ascii="Times New Roman" w:hAnsi="Times New Roman"/>
         <w:sz w:val="22"/>
       </w:rPr>
     </w:tblStylePr>
     <w:tblStylePr w:type="lastCol">
+      <w:pPr>
+        <w:wordWrap/>
+        <w:spacing w:line="240" w:lineRule="auto"/>
+      </w:pPr>
       <w:rPr>
         <w:rFonts w:ascii="Times New Roman" w:hAnsi="Times New Roman"/>
         <w:sz w:val="22"/>
       </w:rPr>
     </w:tblStylePr>
     <w:tblStylePr w:type="band1Vert">
+      <w:pPr>
+        <w:wordWrap/>
+        <w:spacing w:line="240" w:lineRule="auto"/>
+      </w:pPr>
       <w:rPr>
         <w:rFonts w:ascii="Times New Roman" w:hAnsi="Times New Roman"/>
         <w:sz w:val="22"/>
       </w:rPr>
     </w:tblStylePr>
+    <w:tblStylePr w:type="band2Vert">
+      <w:pPr>
+        <w:wordWrap/>
+        <w:spacing w:line="240" w:lineRule="auto"/>
+      </w:pPr>
+    </w:tblStylePr>
     <w:tblStylePr w:type="band1Horz">
+      <w:pPr>
+        <w:wordWrap/>
+        <w:spacing w:line="240" w:lineRule="auto"/>
+      </w:pPr>
       <w:rPr>
         <w:rFonts w:ascii="Times New Roman" w:hAnsi="Times New Roman"/>
         <w:sz w:val="22"/>
       </w:rPr>
     </w:tblStylePr>
     <w:tblStylePr w:type="band2Horz">
+      <w:pPr>
+        <w:wordWrap/>
+        <w:spacing w:line="240" w:lineRule="auto"/>
+      </w:pPr>
       <w:rPr>
         <w:rFonts w:ascii="Times New Roman" w:hAnsi="Times New Roman"/>
         <w:sz w:val="22"/>
       </w:rPr>
     </w:tblStylePr>
     <w:tblStylePr w:type="neCell">
+      <w:pPr>
+        <w:wordWrap/>
+        <w:spacing w:line="240" w:lineRule="auto"/>
+      </w:pPr>
       <w:rPr>
         <w:rFonts w:ascii="Times New Roman" w:hAnsi="Times New Roman"/>
         <w:sz w:val="22"/>
       </w:rPr>
     </w:tblStylePr>
     <w:tblStylePr w:type="nwCell">
+      <w:pPr>
+        <w:wordWrap/>
+        <w:spacing w:line="240" w:lineRule="auto"/>
+      </w:pPr>
       <w:rPr>
         <w:rFonts w:ascii="Times New Roman" w:hAnsi="Times New Roman"/>
         <w:sz w:val="22"/>
       </w:rPr>
     </w:tblStylePr>
     <w:tblStylePr w:type="seCell">
+      <w:pPr>
+        <w:wordWrap/>
+        <w:spacing w:line="240" w:lineRule="auto"/>
+      </w:pPr>
       <w:rPr>
         <w:rFonts w:ascii="Times New Roman" w:hAnsi="Times New Roman"/>
         <w:sz w:val="22"/>
       </w:rPr>
     </w:tblStylePr>
     <w:tblStylePr w:type="swCell">
+      <w:pPr>
+        <w:wordWrap/>
+        <w:spacing w:line="240" w:lineRule="auto"/>
+      </w:pPr>
       <w:rPr>
         <w:rFonts w:ascii="Times New Roman" w:hAnsi="Times New Roman"/>
         <w:sz w:val="22"/>

</xml_diff>

<commit_message>
fix(pub-gen): correção de bug no index de imagems, figuras, quadros e tabelas
</commit_message>
<xml_diff>
--- a/packages/pub-gen/template/docx/abnt.docx
+++ b/packages/pub-gen/template/docx/abnt.docx
@@ -1,6 +1,6 @@
 
 <file path=word/document.xml><?xml version="1.0" encoding="utf-8"?>
-<w:document xmlns:wpc="http://schemas.microsoft.com/office/word/2010/wordprocessingCanvas" xmlns:cx="http://schemas.microsoft.com/office/drawing/2014/chartex" xmlns:cx1="http://schemas.microsoft.com/office/drawing/2015/9/8/chartex" xmlns:cx2="http://schemas.microsoft.com/office/drawing/2015/10/21/chartex" xmlns:cx3="http://schemas.microsoft.com/office/drawing/2016/5/9/chartex" xmlns:cx4="http://schemas.microsoft.com/office/drawing/2016/5/10/chartex" xmlns:cx5="http://schemas.microsoft.com/office/drawing/2016/5/11/chartex" xmlns:cx6="http://schemas.microsoft.com/office/drawing/2016/5/12/chartex" xmlns:cx7="http://schemas.microsoft.com/office/drawing/2016/5/13/chartex" xmlns:cx8="http://schemas.microsoft.com/office/drawing/2016/5/14/chartex" xmlns:mc="http://schemas.openxmlformats.org/markup-compatibility/2006" xmlns:aink="http://schemas.microsoft.com/office/drawing/2016/ink" xmlns:am3d="http://schemas.microsoft.com/office/drawing/2017/model3d" xmlns:o="urn:schemas-microsoft-com:office:office" xmlns:oel="http://schemas.microsoft.com/office/2019/extlst" xmlns:r="http://schemas.openxmlformats.org/officeDocument/2006/relationships" xmlns:m="http://schemas.openxmlformats.org/officeDocument/2006/math" xmlns:v="urn:schemas-microsoft-com:vml" xmlns:wp14="http://schemas.microsoft.com/office/word/2010/wordprocessingDrawing" xmlns:wp="http://schemas.openxmlformats.org/drawingml/2006/wordprocessingDrawing" xmlns:w10="urn:schemas-microsoft-com:office:word" xmlns:w="http://schemas.openxmlformats.org/wordprocessingml/2006/main" xmlns:w14="http://schemas.microsoft.com/office/word/2010/wordml" xmlns:w15="http://schemas.microsoft.com/office/word/2012/wordml" xmlns:w16cex="http://schemas.microsoft.com/office/word/2018/wordml/cex" xmlns:w16cid="http://schemas.microsoft.com/office/word/2016/wordml/cid" xmlns:w16="http://schemas.microsoft.com/office/word/2018/wordml" xmlns:w16du="http://schemas.microsoft.com/office/word/2023/wordml/word16du" xmlns:w16sdtdh="http://schemas.microsoft.com/office/word/2020/wordml/sdtdatahash" xmlns:w16se="http://schemas.microsoft.com/office/word/2015/wordml/symex" xmlns:wpg="http://schemas.microsoft.com/office/word/2010/wordprocessingGroup" xmlns:wpi="http://schemas.microsoft.com/office/word/2010/wordprocessingInk" xmlns:wne="http://schemas.microsoft.com/office/word/2006/wordml" xmlns:wps="http://schemas.microsoft.com/office/word/2010/wordprocessingShape" mc:Ignorable="w14 w15 w16se w16cid w16 w16cex w16sdtdh wp14">
+<w:document xmlns:wpc="http://schemas.microsoft.com/office/word/2010/wordprocessingCanvas" xmlns:cx="http://schemas.microsoft.com/office/drawing/2014/chartex" xmlns:cx1="http://schemas.microsoft.com/office/drawing/2015/9/8/chartex" xmlns:cx2="http://schemas.microsoft.com/office/drawing/2015/10/21/chartex" xmlns:cx3="http://schemas.microsoft.com/office/drawing/2016/5/9/chartex" xmlns:cx4="http://schemas.microsoft.com/office/drawing/2016/5/10/chartex" xmlns:cx5="http://schemas.microsoft.com/office/drawing/2016/5/11/chartex" xmlns:cx6="http://schemas.microsoft.com/office/drawing/2016/5/12/chartex" xmlns:cx7="http://schemas.microsoft.com/office/drawing/2016/5/13/chartex" xmlns:cx8="http://schemas.microsoft.com/office/drawing/2016/5/14/chartex" xmlns:mc="http://schemas.openxmlformats.org/markup-compatibility/2006" xmlns:aink="http://schemas.microsoft.com/office/drawing/2016/ink" xmlns:am3d="http://schemas.microsoft.com/office/drawing/2017/model3d" xmlns:o="urn:schemas-microsoft-com:office:office" xmlns:oel="http://schemas.microsoft.com/office/2019/extlst" xmlns:r="http://schemas.openxmlformats.org/officeDocument/2006/relationships" xmlns:m="http://schemas.openxmlformats.org/officeDocument/2006/math" xmlns:v="urn:schemas-microsoft-com:vml" xmlns:wp14="http://schemas.microsoft.com/office/word/2010/wordprocessingDrawing" xmlns:wp="http://schemas.openxmlformats.org/drawingml/2006/wordprocessingDrawing" xmlns:w10="urn:schemas-microsoft-com:office:word" xmlns:w="http://schemas.openxmlformats.org/wordprocessingml/2006/main" xmlns:w14="http://schemas.microsoft.com/office/word/2010/wordml" xmlns:w15="http://schemas.microsoft.com/office/word/2012/wordml" xmlns:w16cex="http://schemas.microsoft.com/office/word/2018/wordml/cex" xmlns:w16cid="http://schemas.microsoft.com/office/word/2016/wordml/cid" xmlns:w16="http://schemas.microsoft.com/office/word/2018/wordml" xmlns:w16sdtdh="http://schemas.microsoft.com/office/word/2020/wordml/sdtdatahash" xmlns:w16se="http://schemas.microsoft.com/office/word/2015/wordml/symex" xmlns:wpg="http://schemas.microsoft.com/office/word/2010/wordprocessingGroup" xmlns:wpi="http://schemas.microsoft.com/office/word/2010/wordprocessingInk" xmlns:wne="http://schemas.microsoft.com/office/word/2006/wordml" xmlns:wps="http://schemas.microsoft.com/office/word/2010/wordprocessingShape" mc:Ignorable="w14 w15 w16se w16cid w16 w16cex w16sdtdh wp14">
   <w:body>
     <w:p>
       <w:pPr>
@@ -233,8 +233,8 @@
         <w:tblLook w:val="07E0" w:firstRow="1" w:lastRow="1" w:firstColumn="1" w:lastColumn="1" w:noHBand="1" w:noVBand="1"/>
       </w:tblPr>
       <w:tblGrid>
-        <w:gridCol w:w="772"/>
-        <w:gridCol w:w="772"/>
+        <w:gridCol w:w="828"/>
+        <w:gridCol w:w="828"/>
       </w:tblGrid>
       <w:tr>
         <w:trPr>
@@ -373,7 +373,7 @@
 </file>
 
 <file path=word/endnotes.xml><?xml version="1.0" encoding="utf-8"?>
-<w:endnotes xmlns:wpc="http://schemas.microsoft.com/office/word/2010/wordprocessingCanvas" xmlns:cx="http://schemas.microsoft.com/office/drawing/2014/chartex" xmlns:cx1="http://schemas.microsoft.com/office/drawing/2015/9/8/chartex" xmlns:cx2="http://schemas.microsoft.com/office/drawing/2015/10/21/chartex" xmlns:cx3="http://schemas.microsoft.com/office/drawing/2016/5/9/chartex" xmlns:cx4="http://schemas.microsoft.com/office/drawing/2016/5/10/chartex" xmlns:cx5="http://schemas.microsoft.com/office/drawing/2016/5/11/chartex" xmlns:cx6="http://schemas.microsoft.com/office/drawing/2016/5/12/chartex" xmlns:cx7="http://schemas.microsoft.com/office/drawing/2016/5/13/chartex" xmlns:cx8="http://schemas.microsoft.com/office/drawing/2016/5/14/chartex" xmlns:mc="http://schemas.openxmlformats.org/markup-compatibility/2006" xmlns:aink="http://schemas.microsoft.com/office/drawing/2016/ink" xmlns:am3d="http://schemas.microsoft.com/office/drawing/2017/model3d" xmlns:o="urn:schemas-microsoft-com:office:office" xmlns:oel="http://schemas.microsoft.com/office/2019/extlst" xmlns:r="http://schemas.openxmlformats.org/officeDocument/2006/relationships" xmlns:m="http://schemas.openxmlformats.org/officeDocument/2006/math" xmlns:v="urn:schemas-microsoft-com:vml" xmlns:wp14="http://schemas.microsoft.com/office/word/2010/wordprocessingDrawing" xmlns:wp="http://schemas.openxmlformats.org/drawingml/2006/wordprocessingDrawing" xmlns:w10="urn:schemas-microsoft-com:office:word" xmlns:w="http://schemas.openxmlformats.org/wordprocessingml/2006/main" xmlns:w14="http://schemas.microsoft.com/office/word/2010/wordml" xmlns:w15="http://schemas.microsoft.com/office/word/2012/wordml" xmlns:w16cex="http://schemas.microsoft.com/office/word/2018/wordml/cex" xmlns:w16cid="http://schemas.microsoft.com/office/word/2016/wordml/cid" xmlns:w16="http://schemas.microsoft.com/office/word/2018/wordml" xmlns:w16du="http://schemas.microsoft.com/office/word/2023/wordml/word16du" xmlns:w16sdtdh="http://schemas.microsoft.com/office/word/2020/wordml/sdtdatahash" xmlns:w16se="http://schemas.microsoft.com/office/word/2015/wordml/symex" xmlns:wpg="http://schemas.microsoft.com/office/word/2010/wordprocessingGroup" xmlns:wpi="http://schemas.microsoft.com/office/word/2010/wordprocessingInk" xmlns:wne="http://schemas.microsoft.com/office/word/2006/wordml" xmlns:wps="http://schemas.microsoft.com/office/word/2010/wordprocessingShape" mc:Ignorable="w14 w15 w16se w16cid w16 w16cex w16sdtdh wp14">
+<w:endnotes xmlns:wpc="http://schemas.microsoft.com/office/word/2010/wordprocessingCanvas" xmlns:cx="http://schemas.microsoft.com/office/drawing/2014/chartex" xmlns:cx1="http://schemas.microsoft.com/office/drawing/2015/9/8/chartex" xmlns:cx2="http://schemas.microsoft.com/office/drawing/2015/10/21/chartex" xmlns:cx3="http://schemas.microsoft.com/office/drawing/2016/5/9/chartex" xmlns:cx4="http://schemas.microsoft.com/office/drawing/2016/5/10/chartex" xmlns:cx5="http://schemas.microsoft.com/office/drawing/2016/5/11/chartex" xmlns:cx6="http://schemas.microsoft.com/office/drawing/2016/5/12/chartex" xmlns:cx7="http://schemas.microsoft.com/office/drawing/2016/5/13/chartex" xmlns:cx8="http://schemas.microsoft.com/office/drawing/2016/5/14/chartex" xmlns:mc="http://schemas.openxmlformats.org/markup-compatibility/2006" xmlns:aink="http://schemas.microsoft.com/office/drawing/2016/ink" xmlns:am3d="http://schemas.microsoft.com/office/drawing/2017/model3d" xmlns:o="urn:schemas-microsoft-com:office:office" xmlns:oel="http://schemas.microsoft.com/office/2019/extlst" xmlns:r="http://schemas.openxmlformats.org/officeDocument/2006/relationships" xmlns:m="http://schemas.openxmlformats.org/officeDocument/2006/math" xmlns:v="urn:schemas-microsoft-com:vml" xmlns:wp14="http://schemas.microsoft.com/office/word/2010/wordprocessingDrawing" xmlns:wp="http://schemas.openxmlformats.org/drawingml/2006/wordprocessingDrawing" xmlns:w10="urn:schemas-microsoft-com:office:word" xmlns:w="http://schemas.openxmlformats.org/wordprocessingml/2006/main" xmlns:w14="http://schemas.microsoft.com/office/word/2010/wordml" xmlns:w15="http://schemas.microsoft.com/office/word/2012/wordml" xmlns:w16cex="http://schemas.microsoft.com/office/word/2018/wordml/cex" xmlns:w16cid="http://schemas.microsoft.com/office/word/2016/wordml/cid" xmlns:w16="http://schemas.microsoft.com/office/word/2018/wordml" xmlns:w16sdtdh="http://schemas.microsoft.com/office/word/2020/wordml/sdtdatahash" xmlns:w16se="http://schemas.microsoft.com/office/word/2015/wordml/symex" xmlns:wpg="http://schemas.microsoft.com/office/word/2010/wordprocessingGroup" xmlns:wpi="http://schemas.microsoft.com/office/word/2010/wordprocessingInk" xmlns:wne="http://schemas.microsoft.com/office/word/2006/wordml" xmlns:wps="http://schemas.microsoft.com/office/word/2010/wordprocessingShape" mc:Ignorable="w14 w15 w16se w16cid w16 w16cex w16sdtdh wp14">
   <w:endnote w:type="separator" w:id="-1">
     <w:p>
       <w:pPr>
@@ -398,7 +398,7 @@
 </file>
 
 <file path=word/footnotes.xml><?xml version="1.0" encoding="utf-8"?>
-<w:footnotes xmlns:wpc="http://schemas.microsoft.com/office/word/2010/wordprocessingCanvas" xmlns:cx="http://schemas.microsoft.com/office/drawing/2014/chartex" xmlns:cx1="http://schemas.microsoft.com/office/drawing/2015/9/8/chartex" xmlns:cx2="http://schemas.microsoft.com/office/drawing/2015/10/21/chartex" xmlns:cx3="http://schemas.microsoft.com/office/drawing/2016/5/9/chartex" xmlns:cx4="http://schemas.microsoft.com/office/drawing/2016/5/10/chartex" xmlns:cx5="http://schemas.microsoft.com/office/drawing/2016/5/11/chartex" xmlns:cx6="http://schemas.microsoft.com/office/drawing/2016/5/12/chartex" xmlns:cx7="http://schemas.microsoft.com/office/drawing/2016/5/13/chartex" xmlns:cx8="http://schemas.microsoft.com/office/drawing/2016/5/14/chartex" xmlns:mc="http://schemas.openxmlformats.org/markup-compatibility/2006" xmlns:aink="http://schemas.microsoft.com/office/drawing/2016/ink" xmlns:am3d="http://schemas.microsoft.com/office/drawing/2017/model3d" xmlns:o="urn:schemas-microsoft-com:office:office" xmlns:oel="http://schemas.microsoft.com/office/2019/extlst" xmlns:r="http://schemas.openxmlformats.org/officeDocument/2006/relationships" xmlns:m="http://schemas.openxmlformats.org/officeDocument/2006/math" xmlns:v="urn:schemas-microsoft-com:vml" xmlns:wp14="http://schemas.microsoft.com/office/word/2010/wordprocessingDrawing" xmlns:wp="http://schemas.openxmlformats.org/drawingml/2006/wordprocessingDrawing" xmlns:w10="urn:schemas-microsoft-com:office:word" xmlns:w="http://schemas.openxmlformats.org/wordprocessingml/2006/main" xmlns:w14="http://schemas.microsoft.com/office/word/2010/wordml" xmlns:w15="http://schemas.microsoft.com/office/word/2012/wordml" xmlns:w16cex="http://schemas.microsoft.com/office/word/2018/wordml/cex" xmlns:w16cid="http://schemas.microsoft.com/office/word/2016/wordml/cid" xmlns:w16="http://schemas.microsoft.com/office/word/2018/wordml" xmlns:w16du="http://schemas.microsoft.com/office/word/2023/wordml/word16du" xmlns:w16sdtdh="http://schemas.microsoft.com/office/word/2020/wordml/sdtdatahash" xmlns:w16se="http://schemas.microsoft.com/office/word/2015/wordml/symex" xmlns:wpg="http://schemas.microsoft.com/office/word/2010/wordprocessingGroup" xmlns:wpi="http://schemas.microsoft.com/office/word/2010/wordprocessingInk" xmlns:wne="http://schemas.microsoft.com/office/word/2006/wordml" xmlns:wps="http://schemas.microsoft.com/office/word/2010/wordprocessingShape" mc:Ignorable="w14 w15 w16se w16cid w16 w16cex w16sdtdh wp14">
+<w:footnotes xmlns:wpc="http://schemas.microsoft.com/office/word/2010/wordprocessingCanvas" xmlns:cx="http://schemas.microsoft.com/office/drawing/2014/chartex" xmlns:cx1="http://schemas.microsoft.com/office/drawing/2015/9/8/chartex" xmlns:cx2="http://schemas.microsoft.com/office/drawing/2015/10/21/chartex" xmlns:cx3="http://schemas.microsoft.com/office/drawing/2016/5/9/chartex" xmlns:cx4="http://schemas.microsoft.com/office/drawing/2016/5/10/chartex" xmlns:cx5="http://schemas.microsoft.com/office/drawing/2016/5/11/chartex" xmlns:cx6="http://schemas.microsoft.com/office/drawing/2016/5/12/chartex" xmlns:cx7="http://schemas.microsoft.com/office/drawing/2016/5/13/chartex" xmlns:cx8="http://schemas.microsoft.com/office/drawing/2016/5/14/chartex" xmlns:mc="http://schemas.openxmlformats.org/markup-compatibility/2006" xmlns:aink="http://schemas.microsoft.com/office/drawing/2016/ink" xmlns:am3d="http://schemas.microsoft.com/office/drawing/2017/model3d" xmlns:o="urn:schemas-microsoft-com:office:office" xmlns:oel="http://schemas.microsoft.com/office/2019/extlst" xmlns:r="http://schemas.openxmlformats.org/officeDocument/2006/relationships" xmlns:m="http://schemas.openxmlformats.org/officeDocument/2006/math" xmlns:v="urn:schemas-microsoft-com:vml" xmlns:wp14="http://schemas.microsoft.com/office/word/2010/wordprocessingDrawing" xmlns:wp="http://schemas.openxmlformats.org/drawingml/2006/wordprocessingDrawing" xmlns:w10="urn:schemas-microsoft-com:office:word" xmlns:w="http://schemas.openxmlformats.org/wordprocessingml/2006/main" xmlns:w14="http://schemas.microsoft.com/office/word/2010/wordml" xmlns:w15="http://schemas.microsoft.com/office/word/2012/wordml" xmlns:w16cex="http://schemas.microsoft.com/office/word/2018/wordml/cex" xmlns:w16cid="http://schemas.microsoft.com/office/word/2016/wordml/cid" xmlns:w16="http://schemas.microsoft.com/office/word/2018/wordml" xmlns:w16sdtdh="http://schemas.microsoft.com/office/word/2020/wordml/sdtdatahash" xmlns:w16se="http://schemas.microsoft.com/office/word/2015/wordml/symex" xmlns:wpg="http://schemas.microsoft.com/office/word/2010/wordprocessingGroup" xmlns:wpi="http://schemas.microsoft.com/office/word/2010/wordprocessingInk" xmlns:wne="http://schemas.microsoft.com/office/word/2006/wordml" xmlns:wps="http://schemas.microsoft.com/office/word/2010/wordprocessingShape" mc:Ignorable="w14 w15 w16se w16cid w16 w16cex w16sdtdh wp14">
   <w:footnote w:type="separator" w:id="-1">
     <w:p>
       <w:r>
@@ -433,7 +433,7 @@
 </file>
 
 <file path=word/numbering.xml><?xml version="1.0" encoding="utf-8"?>
-<w:numbering xmlns:wpc="http://schemas.microsoft.com/office/word/2010/wordprocessingCanvas" xmlns:cx="http://schemas.microsoft.com/office/drawing/2014/chartex" xmlns:cx1="http://schemas.microsoft.com/office/drawing/2015/9/8/chartex" xmlns:cx2="http://schemas.microsoft.com/office/drawing/2015/10/21/chartex" xmlns:cx3="http://schemas.microsoft.com/office/drawing/2016/5/9/chartex" xmlns:cx4="http://schemas.microsoft.com/office/drawing/2016/5/10/chartex" xmlns:cx5="http://schemas.microsoft.com/office/drawing/2016/5/11/chartex" xmlns:cx6="http://schemas.microsoft.com/office/drawing/2016/5/12/chartex" xmlns:cx7="http://schemas.microsoft.com/office/drawing/2016/5/13/chartex" xmlns:cx8="http://schemas.microsoft.com/office/drawing/2016/5/14/chartex" xmlns:mc="http://schemas.openxmlformats.org/markup-compatibility/2006" xmlns:aink="http://schemas.microsoft.com/office/drawing/2016/ink" xmlns:am3d="http://schemas.microsoft.com/office/drawing/2017/model3d" xmlns:o="urn:schemas-microsoft-com:office:office" xmlns:oel="http://schemas.microsoft.com/office/2019/extlst" xmlns:r="http://schemas.openxmlformats.org/officeDocument/2006/relationships" xmlns:m="http://schemas.openxmlformats.org/officeDocument/2006/math" xmlns:v="urn:schemas-microsoft-com:vml" xmlns:wp14="http://schemas.microsoft.com/office/word/2010/wordprocessingDrawing" xmlns:wp="http://schemas.openxmlformats.org/drawingml/2006/wordprocessingDrawing" xmlns:w10="urn:schemas-microsoft-com:office:word" xmlns:w="http://schemas.openxmlformats.org/wordprocessingml/2006/main" xmlns:w14="http://schemas.microsoft.com/office/word/2010/wordml" xmlns:w15="http://schemas.microsoft.com/office/word/2012/wordml" xmlns:w16cex="http://schemas.microsoft.com/office/word/2018/wordml/cex" xmlns:w16cid="http://schemas.microsoft.com/office/word/2016/wordml/cid" xmlns:w16="http://schemas.microsoft.com/office/word/2018/wordml" xmlns:w16du="http://schemas.microsoft.com/office/word/2023/wordml/word16du" xmlns:w16sdtdh="http://schemas.microsoft.com/office/word/2020/wordml/sdtdatahash" xmlns:w16se="http://schemas.microsoft.com/office/word/2015/wordml/symex" xmlns:wpg="http://schemas.microsoft.com/office/word/2010/wordprocessingGroup" xmlns:wpi="http://schemas.microsoft.com/office/word/2010/wordprocessingInk" xmlns:wne="http://schemas.microsoft.com/office/word/2006/wordml" xmlns:wps="http://schemas.microsoft.com/office/word/2010/wordprocessingShape" mc:Ignorable="w14 w15 w16se w16cid w16 w16cex w16sdtdh wp14">
+<w:numbering xmlns:wpc="http://schemas.microsoft.com/office/word/2010/wordprocessingCanvas" xmlns:cx="http://schemas.microsoft.com/office/drawing/2014/chartex" xmlns:cx1="http://schemas.microsoft.com/office/drawing/2015/9/8/chartex" xmlns:cx2="http://schemas.microsoft.com/office/drawing/2015/10/21/chartex" xmlns:cx3="http://schemas.microsoft.com/office/drawing/2016/5/9/chartex" xmlns:cx4="http://schemas.microsoft.com/office/drawing/2016/5/10/chartex" xmlns:cx5="http://schemas.microsoft.com/office/drawing/2016/5/11/chartex" xmlns:cx6="http://schemas.microsoft.com/office/drawing/2016/5/12/chartex" xmlns:cx7="http://schemas.microsoft.com/office/drawing/2016/5/13/chartex" xmlns:cx8="http://schemas.microsoft.com/office/drawing/2016/5/14/chartex" xmlns:mc="http://schemas.openxmlformats.org/markup-compatibility/2006" xmlns:aink="http://schemas.microsoft.com/office/drawing/2016/ink" xmlns:am3d="http://schemas.microsoft.com/office/drawing/2017/model3d" xmlns:o="urn:schemas-microsoft-com:office:office" xmlns:oel="http://schemas.microsoft.com/office/2019/extlst" xmlns:r="http://schemas.openxmlformats.org/officeDocument/2006/relationships" xmlns:m="http://schemas.openxmlformats.org/officeDocument/2006/math" xmlns:v="urn:schemas-microsoft-com:vml" xmlns:wp14="http://schemas.microsoft.com/office/word/2010/wordprocessingDrawing" xmlns:wp="http://schemas.openxmlformats.org/drawingml/2006/wordprocessingDrawing" xmlns:w10="urn:schemas-microsoft-com:office:word" xmlns:w="http://schemas.openxmlformats.org/wordprocessingml/2006/main" xmlns:w14="http://schemas.microsoft.com/office/word/2010/wordml" xmlns:w15="http://schemas.microsoft.com/office/word/2012/wordml" xmlns:w16cex="http://schemas.microsoft.com/office/word/2018/wordml/cex" xmlns:w16cid="http://schemas.microsoft.com/office/word/2016/wordml/cid" xmlns:w16="http://schemas.microsoft.com/office/word/2018/wordml" xmlns:w16sdtdh="http://schemas.microsoft.com/office/word/2020/wordml/sdtdatahash" xmlns:w16se="http://schemas.microsoft.com/office/word/2015/wordml/symex" xmlns:wpg="http://schemas.microsoft.com/office/word/2010/wordprocessingGroup" xmlns:wpi="http://schemas.microsoft.com/office/word/2010/wordprocessingInk" xmlns:wne="http://schemas.microsoft.com/office/word/2006/wordml" xmlns:wps="http://schemas.microsoft.com/office/word/2010/wordprocessingShape" mc:Ignorable="w14 w15 w16se w16cid w16 w16cex w16sdtdh wp14">
   <w:abstractNum w:abstractNumId="0" w15:restartNumberingAfterBreak="0">
     <w:nsid w:val="170CD2DE"/>
     <w:multiLevelType w:val="multilevel"/>
@@ -902,12 +902,12 @@
   <w:style w:type="paragraph" w:default="1" w:styleId="Normal">
     <w:name w:val="Normal"/>
     <w:qFormat/>
-    <w:rsid w:val="007A67AE"/>
+    <w:rsid w:val="00A4604B"/>
     <w:pPr>
       <w:spacing w:line="360" w:lineRule="auto"/>
     </w:pPr>
     <w:rPr>
-      <w:rFonts w:ascii="Times New Roman" w:hAnsi="Times New Roman"/>
+      <w:rFonts w:ascii="Arial" w:hAnsi="Arial"/>
     </w:rPr>
   </w:style>
   <w:style w:type="paragraph" w:styleId="Ttulo1">
@@ -1118,7 +1118,7 @@
     <w:name w:val="Body Text"/>
     <w:basedOn w:val="Normal"/>
     <w:qFormat/>
-    <w:rsid w:val="007A67AE"/>
+    <w:rsid w:val="00A4604B"/>
     <w:pPr>
       <w:spacing w:before="180" w:after="180"/>
     </w:pPr>
@@ -1134,6 +1134,7 @@
     <w:name w:val="Compact"/>
     <w:basedOn w:val="Corpodetexto"/>
     <w:qFormat/>
+    <w:rsid w:val="00A4604B"/>
     <w:pPr>
       <w:spacing w:before="36" w:after="36"/>
     </w:pPr>
@@ -1174,7 +1175,7 @@
     <w:name w:val="Author"/>
     <w:next w:val="Corpodetexto"/>
     <w:qFormat/>
-    <w:rsid w:val="007A67AE"/>
+    <w:rsid w:val="00A4604B"/>
     <w:pPr>
       <w:keepNext/>
       <w:keepLines/>
@@ -1182,7 +1183,7 @@
       <w:jc w:val="center"/>
     </w:pPr>
     <w:rPr>
-      <w:rFonts w:ascii="Times New Roman" w:hAnsi="Times New Roman"/>
+      <w:rFonts w:ascii="Arial" w:hAnsi="Arial"/>
       <w:b/>
     </w:rPr>
   </w:style>
@@ -1190,7 +1191,7 @@
     <w:name w:val="Date"/>
     <w:next w:val="Corpodetexto"/>
     <w:qFormat/>
-    <w:rsid w:val="007A67AE"/>
+    <w:rsid w:val="00A4604B"/>
     <w:pPr>
       <w:keepNext/>
       <w:keepLines/>
@@ -1198,7 +1199,7 @@
       <w:jc w:val="center"/>
     </w:pPr>
     <w:rPr>
-      <w:rFonts w:ascii="Times New Roman" w:hAnsi="Times New Roman"/>
+      <w:rFonts w:ascii="Arial" w:hAnsi="Arial"/>
       <w:b/>
     </w:rPr>
   </w:style>
@@ -1207,7 +1208,7 @@
     <w:basedOn w:val="Normal"/>
     <w:next w:val="Abstract"/>
     <w:qFormat/>
-    <w:rsid w:val="007A67AE"/>
+    <w:rsid w:val="00A4604B"/>
     <w:pPr>
       <w:keepNext/>
       <w:keepLines/>
@@ -1224,7 +1225,7 @@
     <w:basedOn w:val="Normal"/>
     <w:next w:val="Corpodetexto"/>
     <w:qFormat/>
-    <w:rsid w:val="007A67AE"/>
+    <w:rsid w:val="00A4604B"/>
     <w:pPr>
       <w:keepNext/>
       <w:keepLines/>
@@ -1238,6 +1239,7 @@
     <w:name w:val="Bibliography"/>
     <w:basedOn w:val="Normal"/>
     <w:qFormat/>
+    <w:rsid w:val="00A4604B"/>
   </w:style>
   <w:style w:type="paragraph" w:styleId="Textoembloco">
     <w:name w:val="Block Text"/>

</xml_diff>

<commit_message>
fix(quadros): quadros são fechados
o problema desse commit é q pressupoe que todas as tabelas são quadros, quando migrar para o
remark-dock talvez a gente consiga diferenciar entre os dois
</commit_message>
<xml_diff>
--- a/packages/pub-gen/template/docx/abnt.docx
+++ b/packages/pub-gen/template/docx/abnt.docx
@@ -1491,7 +1491,7 @@
     <w:semiHidden/>
     <w:unhideWhenUsed/>
     <w:qFormat/>
-    <w:rsid w:val="007E1F5F"/>
+    <w:rsid w:val="00752E15"/>
     <w:pPr>
       <w:spacing w:after="360"/>
     </w:pPr>
@@ -1507,7 +1507,11 @@
       <w:tblInd w:w="0" w:type="dxa"/>
       <w:tblBorders>
         <w:top w:val="single" w:sz="4" w:space="0" w:color="auto"/>
+        <w:left w:val="single" w:sz="4" w:space="0" w:color="auto"/>
         <w:bottom w:val="single" w:sz="4" w:space="0" w:color="auto"/>
+        <w:right w:val="single" w:sz="4" w:space="0" w:color="auto"/>
+        <w:insideH w:val="single" w:sz="4" w:space="0" w:color="auto"/>
+        <w:insideV w:val="single" w:sz="4" w:space="0" w:color="auto"/>
       </w:tblBorders>
       <w:tblCellMar>
         <w:top w:w="0" w:type="dxa"/>
@@ -1533,12 +1537,12 @@
       <w:tblPr/>
       <w:tcPr>
         <w:tcBorders>
-          <w:top w:val="single" w:sz="18" w:space="0" w:color="auto"/>
-          <w:left w:val="nil"/>
-          <w:bottom w:val="single" w:sz="18" w:space="0" w:color="auto"/>
-          <w:right w:val="nil"/>
-          <w:insideH w:val="nil"/>
-          <w:insideV w:val="nil"/>
+          <w:top w:val="single" w:sz="4" w:space="0" w:color="auto"/>
+          <w:left w:val="single" w:sz="4" w:space="0" w:color="auto"/>
+          <w:bottom w:val="single" w:sz="4" w:space="0" w:color="auto"/>
+          <w:right w:val="single" w:sz="4" w:space="0" w:color="auto"/>
+          <w:insideH w:val="single" w:sz="4" w:space="0" w:color="auto"/>
+          <w:insideV w:val="single" w:sz="4" w:space="0" w:color="auto"/>
         </w:tcBorders>
       </w:tcPr>
     </w:tblStylePr>

</xml_diff>